<commit_message>
update WMCP 2 build
</commit_message>
<xml_diff>
--- a/kpi/wcmp2-kpi-DRAFT.docx
+++ b/kpi/wcmp2-kpi-DRAFT.docx
@@ -57,7 +57,7 @@
         <w:pStyle w:val="Date"/>
       </w:pPr>
       <w:r>
-        <w:t xml:space="preserve">2023-09-13</w:t>
+        <w:t xml:space="preserve">2023-09-18</w:t>
       </w:r>
     </w:p>
     <w:p>
@@ -1157,27 +1157,23 @@
     </w:tbl>
     <w:p>
       <w:pPr>
-        <w:pStyle w:val="BodyText"/>
-      </w:pPr>
-      <w:r>
-        <w:t xml:space="preserve">Unresolved directive in index.adoc - include::core/validation.adoc[]</w:t>
-      </w:r>
-      <w:r>
-        <w:t xml:space="preserve"> </w:t>
-      </w:r>
-      <w:r>
-        <w:t xml:space="preserve">== Good quality title</w:t>
-      </w:r>
+        <w:pStyle w:val="Heading1"/>
+      </w:pPr>
+      <w:bookmarkStart w:id="44" w:name="X160f8abbe3bfb6d58f11ded243a4b7d777fff6f"/>
+      <w:r>
+        <w:t xml:space="preserve">Good quality title</w:t>
+      </w:r>
+      <w:bookmarkEnd w:id="44"/>
     </w:p>
     <w:p>
       <w:pPr>
         <w:pStyle w:val="Heading2"/>
       </w:pPr>
-      <w:bookmarkStart w:id="44" w:name="Xf43dde2011f50343a42b25ea3bd918e6938de38"/>
+      <w:bookmarkStart w:id="45" w:name="Xf43dde2011f50343a42b25ea3bd918e6938de38"/>
       <w:r>
         <w:t xml:space="preserve">WCMP element(s)</w:t>
       </w:r>
-      <w:bookmarkEnd w:id="44"/>
+      <w:bookmarkEnd w:id="45"/>
     </w:p>
     <w:p>
       <w:pPr>
@@ -1197,11 +1193,11 @@
       <w:pPr>
         <w:pStyle w:val="Heading2"/>
       </w:pPr>
-      <w:bookmarkStart w:id="45" w:name="X736c5f2677314b1235a5fa717089b1ce4c118f4"/>
+      <w:bookmarkStart w:id="46" w:name="X736c5f2677314b1235a5fa717089b1ce4c118f4"/>
       <w:r>
         <w:t xml:space="preserve">What is being measured</w:t>
       </w:r>
-      <w:bookmarkEnd w:id="45"/>
+      <w:bookmarkEnd w:id="46"/>
     </w:p>
     <w:p>
       <w:pPr>
@@ -1215,11 +1211,11 @@
       <w:pPr>
         <w:pStyle w:val="Heading2"/>
       </w:pPr>
-      <w:bookmarkStart w:id="46" w:name="X1d6385a8fcd360fe75bce887cc461afa56db068"/>
+      <w:bookmarkStart w:id="47" w:name="X1d6385a8fcd360fe75bce887cc461afa56db068"/>
       <w:r>
         <w:t xml:space="preserve">Rationale for measurement</w:t>
       </w:r>
-      <w:bookmarkEnd w:id="46"/>
+      <w:bookmarkEnd w:id="47"/>
     </w:p>
     <w:p>
       <w:pPr>
@@ -1241,11 +1237,11 @@
       <w:pPr>
         <w:pStyle w:val="Heading2"/>
       </w:pPr>
-      <w:bookmarkStart w:id="47" w:name="X3b4af8a400d0341c7c668caa72897f20af997f5"/>
+      <w:bookmarkStart w:id="48" w:name="X3b4af8a400d0341c7c668caa72897f20af997f5"/>
       <w:r>
         <w:t xml:space="preserve">Rules for implementation</w:t>
       </w:r>
-      <w:bookmarkEnd w:id="47"/>
+      <w:bookmarkEnd w:id="48"/>
     </w:p>
     <w:p>
       <w:pPr>
@@ -1524,11 +1520,11 @@
       <w:pPr>
         <w:pStyle w:val="Heading2"/>
       </w:pPr>
-      <w:bookmarkStart w:id="48" w:name="X379db80a95e8e371d5aa07f3fb5c995a640e32e"/>
+      <w:bookmarkStart w:id="49" w:name="X379db80a95e8e371d5aa07f3fb5c995a640e32e"/>
       <w:r>
         <w:t xml:space="preserve">Guidance to score well on this assessment</w:t>
       </w:r>
-      <w:bookmarkEnd w:id="48"/>
+      <w:bookmarkEnd w:id="49"/>
     </w:p>
     <w:p>
       <w:pPr>
@@ -1542,21 +1538,21 @@
       <w:pPr>
         <w:pStyle w:val="Heading1"/>
       </w:pPr>
-      <w:bookmarkStart w:id="49" w:name="X8b316522c0e632fcf2eca836dcaa1bda0dd7d0a"/>
+      <w:bookmarkStart w:id="50" w:name="X8b316522c0e632fcf2eca836dcaa1bda0dd7d0a"/>
       <w:r>
         <w:t xml:space="preserve">Good quality description</w:t>
       </w:r>
-      <w:bookmarkEnd w:id="49"/>
+      <w:bookmarkEnd w:id="50"/>
     </w:p>
     <w:p>
       <w:pPr>
         <w:pStyle w:val="Heading2"/>
       </w:pPr>
-      <w:bookmarkStart w:id="50" w:name="X3c3cf74c43cd11397e9233ffc9dc726a9e11b18"/>
+      <w:bookmarkStart w:id="51" w:name="X3c3cf74c43cd11397e9233ffc9dc726a9e11b18"/>
       <w:r>
         <w:t xml:space="preserve">WCMP element(s)</w:t>
       </w:r>
-      <w:bookmarkEnd w:id="50"/>
+      <w:bookmarkEnd w:id="51"/>
     </w:p>
     <w:p>
       <w:pPr>
@@ -1576,11 +1572,11 @@
       <w:pPr>
         <w:pStyle w:val="Heading2"/>
       </w:pPr>
-      <w:bookmarkStart w:id="51" w:name="X054d4e52983f4089d3422e6530ce0460b1b2e1a"/>
+      <w:bookmarkStart w:id="52" w:name="X054d4e52983f4089d3422e6530ce0460b1b2e1a"/>
       <w:r>
         <w:t xml:space="preserve">What is being measured</w:t>
       </w:r>
-      <w:bookmarkEnd w:id="51"/>
+      <w:bookmarkEnd w:id="52"/>
     </w:p>
     <w:p>
       <w:pPr>
@@ -1594,11 +1590,11 @@
       <w:pPr>
         <w:pStyle w:val="Heading2"/>
       </w:pPr>
-      <w:bookmarkStart w:id="52" w:name="Xdfdaba9d06828e6c2ad712f5b54bdb63bc9dc90"/>
+      <w:bookmarkStart w:id="53" w:name="Xdfdaba9d06828e6c2ad712f5b54bdb63bc9dc90"/>
       <w:r>
         <w:t xml:space="preserve">Rationale for measurement</w:t>
       </w:r>
-      <w:bookmarkEnd w:id="52"/>
+      <w:bookmarkEnd w:id="53"/>
     </w:p>
     <w:p>
       <w:pPr>
@@ -1620,11 +1616,11 @@
       <w:pPr>
         <w:pStyle w:val="Heading2"/>
       </w:pPr>
-      <w:bookmarkStart w:id="53" w:name="Xabd5f2602c3ecf58dacb2cc933ce38f937a0efb"/>
+      <w:bookmarkStart w:id="54" w:name="Xabd5f2602c3ecf58dacb2cc933ce38f937a0efb"/>
       <w:r>
         <w:t xml:space="preserve">Rules for implementation</w:t>
       </w:r>
-      <w:bookmarkEnd w:id="53"/>
+      <w:bookmarkEnd w:id="54"/>
     </w:p>
     <w:p>
       <w:pPr>
@@ -1803,11 +1799,11 @@
       <w:pPr>
         <w:pStyle w:val="Heading2"/>
       </w:pPr>
-      <w:bookmarkStart w:id="54" w:name="X5df0a4b2e39785a556c16490df8f3bd338a8a38"/>
+      <w:bookmarkStart w:id="55" w:name="X5df0a4b2e39785a556c16490df8f3bd338a8a38"/>
       <w:r>
         <w:t xml:space="preserve">Guidance to score well on this assessment</w:t>
       </w:r>
-      <w:bookmarkEnd w:id="54"/>
+      <w:bookmarkEnd w:id="55"/>
     </w:p>
     <w:p>
       <w:pPr>
@@ -1909,11 +1905,11 @@
       <w:pPr>
         <w:pStyle w:val="Heading3"/>
       </w:pPr>
-      <w:bookmarkStart w:id="55" w:name="X3c789093dbc12fca355bd517c3d51936d962d28"/>
+      <w:bookmarkStart w:id="56" w:name="X3c789093dbc12fca355bd517c3d51936d962d28"/>
       <w:r>
         <w:t xml:space="preserve">Relevant recommendations</w:t>
       </w:r>
-      <w:bookmarkEnd w:id="55"/>
+      <w:bookmarkEnd w:id="56"/>
     </w:p>
     <w:p>
       <w:pPr>
@@ -2029,11 +2025,11 @@
       <w:pPr>
         <w:pStyle w:val="Heading3"/>
       </w:pPr>
-      <w:bookmarkStart w:id="56" w:name="X8c6d99ed105adc195ac9b75b90fb25cc1a2253b"/>
+      <w:bookmarkStart w:id="57" w:name="X8c6d99ed105adc195ac9b75b90fb25cc1a2253b"/>
       <w:r>
         <w:t xml:space="preserve">Spell checking recommendations</w:t>
       </w:r>
-      <w:bookmarkEnd w:id="56"/>
+      <w:bookmarkEnd w:id="57"/>
     </w:p>
     <w:p>
       <w:pPr>
@@ -2049,7 +2045,7 @@
         <w:rPr>
           <w:rStyle w:val="FootnoteReference"/>
         </w:rPr>
-        <w:footnoteReference w:id="57"/>
+        <w:footnoteReference w:id="58"/>
       </w:r>
     </w:p>
     <w:p>
@@ -2066,18 +2062,18 @@
         <w:rPr>
           <w:rStyle w:val="FootnoteReference"/>
         </w:rPr>
-        <w:footnoteReference w:id="59"/>
+        <w:footnoteReference w:id="60"/>
       </w:r>
     </w:p>
     <w:p>
       <w:pPr>
         <w:pStyle w:val="Heading2"/>
       </w:pPr>
-      <w:bookmarkStart w:id="61" w:name="X70860ddc704121b08ffd7850543538547ce4efd"/>
+      <w:bookmarkStart w:id="62" w:name="X70860ddc704121b08ffd7850543538547ce4efd"/>
       <w:r>
         <w:t xml:space="preserve">Examples</w:t>
       </w:r>
-      <w:bookmarkEnd w:id="61"/>
+      <w:bookmarkEnd w:id="62"/>
     </w:p>
     <w:p>
       <w:pPr>
@@ -2091,21 +2087,21 @@
       <w:pPr>
         <w:pStyle w:val="Heading1"/>
       </w:pPr>
-      <w:bookmarkStart w:id="62" w:name="X87054249c048d779c39398a1c82f24045aab3d1"/>
+      <w:bookmarkStart w:id="63" w:name="X87054249c048d779c39398a1c82f24045aab3d1"/>
       <w:r>
         <w:t xml:space="preserve">Time Intervals</w:t>
       </w:r>
-      <w:bookmarkEnd w:id="62"/>
+      <w:bookmarkEnd w:id="63"/>
     </w:p>
     <w:p>
       <w:pPr>
         <w:pStyle w:val="Heading2"/>
       </w:pPr>
-      <w:bookmarkStart w:id="63" w:name="X9a58feaf9f106c274b6f6810f68d200069aab6f"/>
+      <w:bookmarkStart w:id="64" w:name="X9a58feaf9f106c274b6f6810f68d200069aab6f"/>
       <w:r>
         <w:t xml:space="preserve">WCMP Element(s)</w:t>
       </w:r>
-      <w:bookmarkEnd w:id="63"/>
+      <w:bookmarkEnd w:id="64"/>
     </w:p>
     <w:p>
       <w:pPr>
@@ -2145,11 +2141,11 @@
       <w:pPr>
         <w:pStyle w:val="Heading2"/>
       </w:pPr>
-      <w:bookmarkStart w:id="64" w:name="X40e09b0d1ded72b4b0a0d288f602353ddbcaf90"/>
+      <w:bookmarkStart w:id="65" w:name="X40e09b0d1ded72b4b0a0d288f602353ddbcaf90"/>
       <w:r>
         <w:t xml:space="preserve">What is being measured</w:t>
       </w:r>
-      <w:bookmarkEnd w:id="64"/>
+      <w:bookmarkEnd w:id="65"/>
     </w:p>
     <w:p>
       <w:pPr>
@@ -2163,11 +2159,11 @@
       <w:pPr>
         <w:pStyle w:val="Heading2"/>
       </w:pPr>
-      <w:bookmarkStart w:id="65" w:name="X430dc95227f15a3a63d738357936cfc736fa4f1"/>
+      <w:bookmarkStart w:id="66" w:name="X430dc95227f15a3a63d738357936cfc736fa4f1"/>
       <w:r>
         <w:t xml:space="preserve">Rationale for measurement</w:t>
       </w:r>
-      <w:bookmarkEnd w:id="65"/>
+      <w:bookmarkEnd w:id="66"/>
     </w:p>
     <w:p>
       <w:pPr>
@@ -2181,11 +2177,11 @@
       <w:pPr>
         <w:pStyle w:val="Heading2"/>
       </w:pPr>
-      <w:bookmarkStart w:id="66" w:name="X1332e9c213d11d64fefc5988f759279002a823c"/>
+      <w:bookmarkStart w:id="67" w:name="X1332e9c213d11d64fefc5988f759279002a823c"/>
       <w:r>
         <w:t xml:space="preserve">Rules for implementation</w:t>
       </w:r>
-      <w:bookmarkEnd w:id="66"/>
+      <w:bookmarkEnd w:id="67"/>
     </w:p>
     <w:p>
       <w:pPr>
@@ -2327,11 +2323,11 @@
       <w:pPr>
         <w:pStyle w:val="Heading2"/>
       </w:pPr>
-      <w:bookmarkStart w:id="67" w:name="X4b52335d989945d5171503f7d34ff83f570d46f"/>
+      <w:bookmarkStart w:id="68" w:name="X4b52335d989945d5171503f7d34ff83f570d46f"/>
       <w:r>
         <w:t xml:space="preserve">Guidance to score well on this assessment</w:t>
       </w:r>
-      <w:bookmarkEnd w:id="67"/>
+      <w:bookmarkEnd w:id="68"/>
     </w:p>
     <w:p>
       <w:pPr>
@@ -2345,11 +2341,11 @@
       <w:pPr>
         <w:pStyle w:val="Heading2"/>
       </w:pPr>
-      <w:bookmarkStart w:id="68" w:name="X7f2d3170ba1313fe186a133a9c36acebf07ba9f"/>
+      <w:bookmarkStart w:id="69" w:name="X7f2d3170ba1313fe186a133a9c36acebf07ba9f"/>
       <w:r>
         <w:t xml:space="preserve">Examples</w:t>
       </w:r>
-      <w:bookmarkEnd w:id="68"/>
+      <w:bookmarkEnd w:id="69"/>
     </w:p>
     <w:p>
       <w:pPr>
@@ -2495,21 +2491,21 @@
       <w:pPr>
         <w:pStyle w:val="Heading1"/>
       </w:pPr>
-      <w:bookmarkStart w:id="69" w:name="X701ca01e43f6e83067251b5784928da97abd849"/>
+      <w:bookmarkStart w:id="70" w:name="X701ca01e43f6e83067251b5784928da97abd849"/>
       <w:r>
         <w:t xml:space="preserve">Graphic overview for metadata records</w:t>
       </w:r>
-      <w:bookmarkEnd w:id="69"/>
+      <w:bookmarkEnd w:id="70"/>
     </w:p>
     <w:p>
       <w:pPr>
         <w:pStyle w:val="Heading2"/>
       </w:pPr>
-      <w:bookmarkStart w:id="70" w:name="Xa287e1a43d44adbf93d683e4e728ccf59aa832a"/>
+      <w:bookmarkStart w:id="71" w:name="Xa287e1a43d44adbf93d683e4e728ccf59aa832a"/>
       <w:r>
         <w:t xml:space="preserve">WCMP element(s)</w:t>
       </w:r>
-      <w:bookmarkEnd w:id="70"/>
+      <w:bookmarkEnd w:id="71"/>
     </w:p>
     <w:p>
       <w:pPr>
@@ -2529,11 +2525,11 @@
       <w:pPr>
         <w:pStyle w:val="Heading2"/>
       </w:pPr>
-      <w:bookmarkStart w:id="71" w:name="X17daea60aa913f6f0befa428f35645f34a11ec9"/>
+      <w:bookmarkStart w:id="72" w:name="X17daea60aa913f6f0befa428f35645f34a11ec9"/>
       <w:r>
         <w:t xml:space="preserve">What is being measured</w:t>
       </w:r>
-      <w:bookmarkEnd w:id="71"/>
+      <w:bookmarkEnd w:id="72"/>
     </w:p>
     <w:p>
       <w:pPr>
@@ -2561,18 +2557,18 @@
         <w:rPr>
           <w:rStyle w:val="FootnoteReference"/>
         </w:rPr>
-        <w:footnoteReference w:id="72"/>
+        <w:footnoteReference w:id="73"/>
       </w:r>
     </w:p>
     <w:p>
       <w:pPr>
         <w:pStyle w:val="Heading2"/>
       </w:pPr>
-      <w:bookmarkStart w:id="74" w:name="Xd19cfc216ae8cba75ddb10fb0bbcc81a7b8a5c4"/>
+      <w:bookmarkStart w:id="75" w:name="Xd19cfc216ae8cba75ddb10fb0bbcc81a7b8a5c4"/>
       <w:r>
         <w:t xml:space="preserve">Rationale for measurement</w:t>
       </w:r>
-      <w:bookmarkEnd w:id="74"/>
+      <w:bookmarkEnd w:id="75"/>
     </w:p>
     <w:p>
       <w:pPr>
@@ -2586,11 +2582,11 @@
       <w:pPr>
         <w:pStyle w:val="Heading2"/>
       </w:pPr>
-      <w:bookmarkStart w:id="75" w:name="X37c6a410b368090edd760ad49288dc99f5822c1"/>
+      <w:bookmarkStart w:id="76" w:name="X37c6a410b368090edd760ad49288dc99f5822c1"/>
       <w:r>
         <w:t xml:space="preserve">Rules for implementation</w:t>
       </w:r>
-      <w:bookmarkEnd w:id="75"/>
+      <w:bookmarkEnd w:id="76"/>
     </w:p>
     <w:p>
       <w:pPr>
@@ -2732,11 +2728,11 @@
       <w:pPr>
         <w:pStyle w:val="Heading2"/>
       </w:pPr>
-      <w:bookmarkStart w:id="76" w:name="X4722d0a9a2559f086dc7f8a9169bec0aa0e484a"/>
+      <w:bookmarkStart w:id="77" w:name="X4722d0a9a2559f086dc7f8a9169bec0aa0e484a"/>
       <w:r>
         <w:t xml:space="preserve">Guidance to score well on this assessment</w:t>
       </w:r>
-      <w:bookmarkEnd w:id="76"/>
+      <w:bookmarkEnd w:id="77"/>
     </w:p>
     <w:p>
       <w:pPr>
@@ -2761,7 +2757,7 @@
           <w:numId w:val="1011"/>
         </w:numPr>
       </w:pPr>
-      <w:hyperlink r:id="rId77">
+      <w:hyperlink r:id="rId78">
         <w:r>
           <w:rPr>
             <w:rStyle w:val="Hyperlink"/>
@@ -2777,7 +2773,7 @@
           <w:numId w:val="1011"/>
         </w:numPr>
       </w:pPr>
-      <w:hyperlink r:id="rId78">
+      <w:hyperlink r:id="rId79">
         <w:r>
           <w:rPr>
             <w:rStyle w:val="Hyperlink"/>
@@ -2790,11 +2786,11 @@
       <w:pPr>
         <w:pStyle w:val="Heading2"/>
       </w:pPr>
-      <w:bookmarkStart w:id="79" w:name="X7604fd00cdbddffa892d97e9a95616c0542fea3"/>
+      <w:bookmarkStart w:id="80" w:name="X7604fd00cdbddffa892d97e9a95616c0542fea3"/>
       <w:r>
         <w:t xml:space="preserve">Examples</w:t>
       </w:r>
-      <w:bookmarkEnd w:id="79"/>
+      <w:bookmarkEnd w:id="80"/>
     </w:p>
     <w:p>
       <w:pPr>
@@ -2970,21 +2966,21 @@
       <w:pPr>
         <w:pStyle w:val="Heading1"/>
       </w:pPr>
-      <w:bookmarkStart w:id="80" w:name="Xa0250a9dfe7a8ce8cd5526746685c171ebc3cde"/>
+      <w:bookmarkStart w:id="81" w:name="Xa0250a9dfe7a8ce8cd5526746685c171ebc3cde"/>
       <w:r>
         <w:t xml:space="preserve">Links health</w:t>
       </w:r>
-      <w:bookmarkEnd w:id="80"/>
+      <w:bookmarkEnd w:id="81"/>
     </w:p>
     <w:p>
       <w:pPr>
         <w:pStyle w:val="Heading2"/>
       </w:pPr>
-      <w:bookmarkStart w:id="81" w:name="X8644151e1e1fc2595189eff92ecb09737a38151"/>
+      <w:bookmarkStart w:id="82" w:name="X8644151e1e1fc2595189eff92ecb09737a38151"/>
       <w:r>
         <w:t xml:space="preserve">WCMP element(s)</w:t>
       </w:r>
-      <w:bookmarkEnd w:id="81"/>
+      <w:bookmarkEnd w:id="82"/>
     </w:p>
     <w:p>
       <w:pPr>
@@ -3040,11 +3036,11 @@
       <w:pPr>
         <w:pStyle w:val="Heading2"/>
       </w:pPr>
-      <w:bookmarkStart w:id="82" w:name="Xe49ae3a42505b44d3acd1e0402d1f0d5a3cee62"/>
+      <w:bookmarkStart w:id="83" w:name="Xe49ae3a42505b44d3acd1e0402d1f0d5a3cee62"/>
       <w:r>
         <w:t xml:space="preserve">What is being measured</w:t>
       </w:r>
-      <w:bookmarkEnd w:id="82"/>
+      <w:bookmarkEnd w:id="83"/>
     </w:p>
     <w:p>
       <w:pPr>
@@ -3057,7 +3053,7 @@
         <w:rPr>
           <w:rStyle w:val="FootnoteReference"/>
         </w:rPr>
-        <w:footnoteReference w:id="83"/>
+        <w:footnoteReference w:id="84"/>
       </w:r>
     </w:p>
     <w:p>
@@ -3072,11 +3068,11 @@
       <w:pPr>
         <w:pStyle w:val="Heading2"/>
       </w:pPr>
-      <w:bookmarkStart w:id="85" w:name="Xe2287471ca7a6b62d0a6cf1f67ebf9f9076f943"/>
+      <w:bookmarkStart w:id="86" w:name="Xe2287471ca7a6b62d0a6cf1f67ebf9f9076f943"/>
       <w:r>
         <w:t xml:space="preserve">Rationale for measurement</w:t>
       </w:r>
-      <w:bookmarkEnd w:id="85"/>
+      <w:bookmarkEnd w:id="86"/>
     </w:p>
     <w:p>
       <w:pPr>
@@ -3089,7 +3085,7 @@
         <w:rPr>
           <w:rStyle w:val="FootnoteReference"/>
         </w:rPr>
-        <w:footnoteReference w:id="86"/>
+        <w:footnoteReference w:id="87"/>
       </w:r>
       <w:r>
         <w:t xml:space="preserve">). In addition, having numerous broken links affects the reputation and rank of your website when indexed by mass market search engines.</w:t>
@@ -3107,11 +3103,11 @@
       <w:pPr>
         <w:pStyle w:val="Heading2"/>
       </w:pPr>
-      <w:bookmarkStart w:id="88" w:name="X128976f6737af4f645e15343d852d8558c65e85"/>
+      <w:bookmarkStart w:id="89" w:name="X128976f6737af4f645e15343d852d8558c65e85"/>
       <w:r>
         <w:t xml:space="preserve">Rules for implementation</w:t>
       </w:r>
-      <w:bookmarkEnd w:id="88"/>
+      <w:bookmarkEnd w:id="89"/>
     </w:p>
     <w:p>
       <w:pPr>
@@ -3231,11 +3227,11 @@
       <w:pPr>
         <w:pStyle w:val="Heading2"/>
       </w:pPr>
-      <w:bookmarkStart w:id="89" w:name="Xabc3de1819a84616abe1cff368eae91203a5757"/>
+      <w:bookmarkStart w:id="90" w:name="Xabc3de1819a84616abe1cff368eae91203a5757"/>
       <w:r>
         <w:t xml:space="preserve">Guidance to score well on this assessment</w:t>
       </w:r>
-      <w:bookmarkEnd w:id="89"/>
+      <w:bookmarkEnd w:id="90"/>
     </w:p>
     <w:p>
       <w:pPr>
@@ -3249,11 +3245,11 @@
       <w:pPr>
         <w:pStyle w:val="Heading2"/>
       </w:pPr>
-      <w:bookmarkStart w:id="90" w:name="Xc4ad04a77351df1ab45e93fbb8a7e73c822cd23"/>
+      <w:bookmarkStart w:id="91" w:name="Xc4ad04a77351df1ab45e93fbb8a7e73c822cd23"/>
       <w:r>
         <w:t xml:space="preserve">Examples</w:t>
       </w:r>
-      <w:bookmarkEnd w:id="90"/>
+      <w:bookmarkEnd w:id="91"/>
     </w:p>
     <w:p>
       <w:pPr>
@@ -3507,11 +3503,11 @@
       <w:pPr>
         <w:pStyle w:val="Heading1"/>
       </w:pPr>
-      <w:bookmarkStart w:id="91" w:name="Xf50eb6764ebbe3f0e872121c4fceea86b2eb3ff"/>
+      <w:bookmarkStart w:id="92" w:name="Xf50eb6764ebbe3f0e872121c4fceea86b2eb3ff"/>
       <w:r>
         <w:t xml:space="preserve">Distribution providers</w:t>
       </w:r>
-      <w:bookmarkEnd w:id="91"/>
+      <w:bookmarkEnd w:id="92"/>
     </w:p>
     <w:p>
       <w:pPr>
@@ -3525,11 +3521,11 @@
       <w:pPr>
         <w:pStyle w:val="Heading2"/>
       </w:pPr>
-      <w:bookmarkStart w:id="92" w:name="X33aec42d51cfa613f8be90501ef628180b4e2dd"/>
+      <w:bookmarkStart w:id="93" w:name="X33aec42d51cfa613f8be90501ef628180b4e2dd"/>
       <w:r>
         <w:t xml:space="preserve">WCMP element(s)</w:t>
       </w:r>
-      <w:bookmarkEnd w:id="92"/>
+      <w:bookmarkEnd w:id="93"/>
     </w:p>
     <w:p>
       <w:pPr>
@@ -3577,11 +3573,11 @@
       <w:pPr>
         <w:pStyle w:val="Heading2"/>
       </w:pPr>
-      <w:bookmarkStart w:id="93" w:name="X43b1f19fe269acbd0a4cf44dc7d013ad906dc68"/>
+      <w:bookmarkStart w:id="94" w:name="X43b1f19fe269acbd0a4cf44dc7d013ad906dc68"/>
       <w:r>
         <w:t xml:space="preserve">What is being measured</w:t>
       </w:r>
-      <w:bookmarkEnd w:id="93"/>
+      <w:bookmarkEnd w:id="94"/>
     </w:p>
     <w:p>
       <w:pPr>
@@ -3606,11 +3602,11 @@
       <w:pPr>
         <w:pStyle w:val="Heading2"/>
       </w:pPr>
-      <w:bookmarkStart w:id="94" w:name="Xd77e33f3461c287660f3234a11d37fe40f55e37"/>
+      <w:bookmarkStart w:id="95" w:name="Xd77e33f3461c287660f3234a11d37fe40f55e37"/>
       <w:r>
         <w:t xml:space="preserve">Rationale for measurement</w:t>
       </w:r>
-      <w:bookmarkEnd w:id="94"/>
+      <w:bookmarkEnd w:id="95"/>
     </w:p>
     <w:p>
       <w:pPr>
@@ -3624,11 +3620,11 @@
       <w:pPr>
         <w:pStyle w:val="Heading2"/>
       </w:pPr>
-      <w:bookmarkStart w:id="95" w:name="Xb6292ad21233c2505d49c994ab8afca06212593"/>
+      <w:bookmarkStart w:id="96" w:name="Xb6292ad21233c2505d49c994ab8afca06212593"/>
       <w:r>
         <w:t xml:space="preserve">Rules for implementation</w:t>
       </w:r>
-      <w:bookmarkEnd w:id="95"/>
+      <w:bookmarkEnd w:id="96"/>
     </w:p>
     <w:p>
       <w:pPr>
@@ -3778,11 +3774,11 @@
       <w:pPr>
         <w:pStyle w:val="Heading2"/>
       </w:pPr>
-      <w:bookmarkStart w:id="96" w:name="X26b8d335ebda109fabee6113d58ca317f005fad"/>
+      <w:bookmarkStart w:id="97" w:name="X26b8d335ebda109fabee6113d58ca317f005fad"/>
       <w:r>
         <w:t xml:space="preserve">Guidance to score well on this assessment</w:t>
       </w:r>
-      <w:bookmarkEnd w:id="96"/>
+      <w:bookmarkEnd w:id="97"/>
     </w:p>
     <w:p>
       <w:pPr>
@@ -3810,11 +3806,11 @@
       <w:pPr>
         <w:pStyle w:val="Heading2"/>
       </w:pPr>
-      <w:bookmarkStart w:id="97" w:name="X64f5f44af9a03cd455b6fd1b296b51fad46075a"/>
+      <w:bookmarkStart w:id="98" w:name="X64f5f44af9a03cd455b6fd1b296b51fad46075a"/>
       <w:r>
         <w:t xml:space="preserve">Examples</w:t>
       </w:r>
-      <w:bookmarkEnd w:id="97"/>
+      <w:bookmarkEnd w:id="98"/>
     </w:p>
     <w:p>
       <w:pPr>
@@ -4686,21 +4682,21 @@
       <w:pPr>
         <w:pStyle w:val="Heading1"/>
       </w:pPr>
-      <w:bookmarkStart w:id="98" w:name="Xb678011af357393339ff76373e9bcb9c903581b"/>
+      <w:bookmarkStart w:id="99" w:name="Xb678011af357393339ff76373e9bcb9c903581b"/>
       <w:r>
         <w:t xml:space="preserve">Persistent identifiers</w:t>
       </w:r>
-      <w:bookmarkEnd w:id="98"/>
+      <w:bookmarkEnd w:id="99"/>
     </w:p>
     <w:p>
       <w:pPr>
         <w:pStyle w:val="Heading2"/>
       </w:pPr>
-      <w:bookmarkStart w:id="99" w:name="Xa68fa6b420c493743e0fbc477187ca94f152b5b"/>
+      <w:bookmarkStart w:id="100" w:name="Xa68fa6b420c493743e0fbc477187ca94f152b5b"/>
       <w:r>
         <w:t xml:space="preserve">WCMP element(s)</w:t>
       </w:r>
-      <w:bookmarkEnd w:id="99"/>
+      <w:bookmarkEnd w:id="100"/>
     </w:p>
     <w:p>
       <w:pPr>
@@ -4720,11 +4716,11 @@
       <w:pPr>
         <w:pStyle w:val="Heading2"/>
       </w:pPr>
-      <w:bookmarkStart w:id="100" w:name="X8974ed1ddedc3d06de8fe641845867549488d76"/>
+      <w:bookmarkStart w:id="101" w:name="X8974ed1ddedc3d06de8fe641845867549488d76"/>
       <w:r>
         <w:t xml:space="preserve">What is being measured</w:t>
       </w:r>
-      <w:bookmarkEnd w:id="100"/>
+      <w:bookmarkEnd w:id="101"/>
     </w:p>
     <w:p>
       <w:pPr>
@@ -4738,11 +4734,11 @@
       <w:pPr>
         <w:pStyle w:val="Heading2"/>
       </w:pPr>
-      <w:bookmarkStart w:id="101" w:name="Xa5397b4c357e124d2cc93ab8ba35e0881c35aeb"/>
+      <w:bookmarkStart w:id="102" w:name="Xa5397b4c357e124d2cc93ab8ba35e0881c35aeb"/>
       <w:r>
         <w:t xml:space="preserve">Rationale for measurement</w:t>
       </w:r>
-      <w:bookmarkEnd w:id="101"/>
+      <w:bookmarkEnd w:id="102"/>
     </w:p>
     <w:p>
       <w:pPr>
@@ -4756,11 +4752,11 @@
       <w:pPr>
         <w:pStyle w:val="Heading2"/>
       </w:pPr>
-      <w:bookmarkStart w:id="102" w:name="X8a787eded0b556b86678dc8c1c186b5dc4027b4"/>
+      <w:bookmarkStart w:id="103" w:name="X8a787eded0b556b86678dc8c1c186b5dc4027b4"/>
       <w:r>
         <w:t xml:space="preserve">Rules for implementation</w:t>
       </w:r>
-      <w:bookmarkEnd w:id="102"/>
+      <w:bookmarkEnd w:id="103"/>
     </w:p>
     <w:p>
       <w:pPr>
@@ -4944,11 +4940,11 @@
       <w:pPr>
         <w:pStyle w:val="Heading2"/>
       </w:pPr>
-      <w:bookmarkStart w:id="103" w:name="X60300513a3ad3de2f02d97eb356f1ad4275b141"/>
+      <w:bookmarkStart w:id="104" w:name="X60300513a3ad3de2f02d97eb356f1ad4275b141"/>
       <w:r>
         <w:t xml:space="preserve">Guidance to score well on this assessment</w:t>
       </w:r>
-      <w:bookmarkEnd w:id="103"/>
+      <w:bookmarkEnd w:id="104"/>
     </w:p>
     <w:p>
       <w:pPr>
@@ -4985,11 +4981,11 @@
       <w:pPr>
         <w:pStyle w:val="Heading2"/>
       </w:pPr>
-      <w:bookmarkStart w:id="104" w:name="X3cdad656e1e0a9610e5fe4666365cbb8a30e2c1"/>
+      <w:bookmarkStart w:id="105" w:name="X3cdad656e1e0a9610e5fe4666365cbb8a30e2c1"/>
       <w:r>
         <w:t xml:space="preserve">Examples</w:t>
       </w:r>
-      <w:bookmarkEnd w:id="104"/>
+      <w:bookmarkEnd w:id="105"/>
     </w:p>
     <w:p>
       <w:pPr>
@@ -5658,7 +5654,7 @@
       </w:hyperlink>
     </w:p>
   </w:footnote>
-  <w:footnote w:id="57">
+  <w:footnote w:id="58">
     <w:p>
       <w:pPr>
         <w:pStyle w:val="FootnoteText"/>
@@ -5672,7 +5668,7 @@
       <w:r>
         <w:t xml:space="preserve"> </w:t>
       </w:r>
-      <w:hyperlink r:id="rId58">
+      <w:hyperlink r:id="rId59">
         <w:r>
           <w:rPr>
             <w:rStyle w:val="Hyperlink"/>
@@ -5682,7 +5678,7 @@
       </w:hyperlink>
     </w:p>
   </w:footnote>
-  <w:footnote w:id="59">
+  <w:footnote w:id="60">
     <w:p>
       <w:pPr>
         <w:pStyle w:val="FootnoteText"/>
@@ -5696,7 +5692,7 @@
       <w:r>
         <w:t xml:space="preserve"> </w:t>
       </w:r>
-      <w:hyperlink r:id="rId60">
+      <w:hyperlink r:id="rId61">
         <w:r>
           <w:rPr>
             <w:rStyle w:val="Hyperlink"/>
@@ -5706,7 +5702,7 @@
       </w:hyperlink>
     </w:p>
   </w:footnote>
-  <w:footnote w:id="72">
+  <w:footnote w:id="73">
     <w:p>
       <w:pPr>
         <w:pStyle w:val="FootnoteText"/>
@@ -5720,7 +5716,7 @@
       <w:r>
         <w:t xml:space="preserve"> </w:t>
       </w:r>
-      <w:hyperlink r:id="rId73">
+      <w:hyperlink r:id="rId74">
         <w:r>
           <w:rPr>
             <w:rStyle w:val="Hyperlink"/>
@@ -5730,7 +5726,7 @@
       </w:hyperlink>
     </w:p>
   </w:footnote>
-  <w:footnote w:id="83">
+  <w:footnote w:id="84">
     <w:p>
       <w:pPr>
         <w:pStyle w:val="FootnoteText"/>
@@ -5744,7 +5740,7 @@
       <w:r>
         <w:t xml:space="preserve"> </w:t>
       </w:r>
-      <w:hyperlink r:id="rId84">
+      <w:hyperlink r:id="rId85">
         <w:r>
           <w:rPr>
             <w:rStyle w:val="Hyperlink"/>
@@ -5754,7 +5750,7 @@
       </w:hyperlink>
     </w:p>
   </w:footnote>
-  <w:footnote w:id="86">
+  <w:footnote w:id="87">
     <w:p>
       <w:pPr>
         <w:pStyle w:val="FootnoteText"/>
@@ -5768,7 +5764,7 @@
       <w:r>
         <w:t xml:space="preserve"> </w:t>
       </w:r>
-      <w:hyperlink r:id="rId87">
+      <w:hyperlink r:id="rId88">
         <w:r>
           <w:rPr>
             <w:rStyle w:val="Hyperlink"/>

</xml_diff>

<commit_message>
update WCMP 2 build
</commit_message>
<xml_diff>
--- a/kpi/wcmp2-kpi-DRAFT.docx
+++ b/kpi/wcmp2-kpi-DRAFT.docx
@@ -57,7 +57,7 @@
         <w:pStyle w:val="Date"/>
       </w:pPr>
       <w:r>
-        <w:t xml:space="preserve">2024-08-05</w:t>
+        <w:t xml:space="preserve">2024-09-16</w:t>
       </w:r>
     </w:p>
     <w:p>
@@ -101,7 +101,7 @@
               <w:jc w:val="left"/>
             </w:pPr>
             <w:r>
-              <w:t xml:space="preserve">Date: 2024-08-05</w:t>
+              <w:t xml:space="preserve">Date: 2024-09-16</w:t>
             </w:r>
           </w:p>
         </w:tc>

</xml_diff>